<commit_message>
add test plan, technical documentation and operations roadmap
</commit_message>
<xml_diff>
--- a/_documentation/Documentation technique.docx
+++ b/_documentation/Documentation technique.docx
@@ -286,12 +286,12 @@
           <wp:inline distB="114300" distT="114300" distL="114300" distR="114300">
             <wp:extent cx="5731200" cy="4267200"/>
             <wp:effectExtent b="0" l="0" r="0" t="0"/>
-            <wp:docPr id="2" name="image1.png"/>
+            <wp:docPr id="2" name="image2.png"/>
             <a:graphic>
               <a:graphicData uri="http://schemas.openxmlformats.org/drawingml/2006/picture">
                 <pic:pic>
                   <pic:nvPicPr>
-                    <pic:cNvPr id="0" name="image1.png"/>
+                    <pic:cNvPr id="0" name="image2.png"/>
                     <pic:cNvPicPr preferRelativeResize="0"/>
                   </pic:nvPicPr>
                   <pic:blipFill>
@@ -2398,12 +2398,12 @@
           <wp:inline distB="114300" distT="114300" distL="114300" distR="114300">
             <wp:extent cx="5731200" cy="3886200"/>
             <wp:effectExtent b="0" l="0" r="0" t="0"/>
-            <wp:docPr id="3" name="image2.png"/>
+            <wp:docPr id="3" name="image1.png"/>
             <a:graphic>
               <a:graphicData uri="http://schemas.openxmlformats.org/drawingml/2006/picture">
                 <pic:pic>
                   <pic:nvPicPr>
-                    <pic:cNvPr id="0" name="image2.png"/>
+                    <pic:cNvPr id="0" name="image1.png"/>
                     <pic:cNvPicPr preferRelativeResize="0"/>
                   </pic:nvPicPr>
                   <pic:blipFill>
@@ -3122,6 +3122,20 @@
       </w:pPr>
       <w:r>
         <w:rPr>
+          <w:rtl w:val="0"/>
+        </w:rPr>
+      </w:r>
+    </w:p>
+    <w:p>
+      <w:pPr>
+        <w:ind w:left="0" w:firstLine="0"/>
+        <w:rPr>
+          <w:sz w:val="24"/>
+          <w:szCs w:val="24"/>
+        </w:rPr>
+      </w:pPr>
+      <w:r>
+        <w:rPr>
           <w:sz w:val="24"/>
           <w:szCs w:val="24"/>
           <w:rtl w:val="0"/>
@@ -3136,6 +3150,553 @@
           <w:szCs w:val="24"/>
         </w:rPr>
       </w:pPr>
+      <w:r>
+        <w:rPr>
+          <w:rtl w:val="0"/>
+        </w:rPr>
+      </w:r>
+    </w:p>
+    <w:p>
+      <w:pPr>
+        <w:rPr>
+          <w:sz w:val="24"/>
+          <w:szCs w:val="24"/>
+        </w:rPr>
+      </w:pPr>
+      <w:r>
+        <w:rPr>
+          <w:rtl w:val="0"/>
+        </w:rPr>
+      </w:r>
+    </w:p>
+    <w:p>
+      <w:pPr>
+        <w:rPr>
+          <w:sz w:val="24"/>
+          <w:szCs w:val="24"/>
+        </w:rPr>
+      </w:pPr>
+      <w:r>
+        <w:rPr>
+          <w:rtl w:val="0"/>
+        </w:rPr>
+      </w:r>
+    </w:p>
+    <w:p>
+      <w:pPr>
+        <w:rPr>
+          <w:sz w:val="24"/>
+          <w:szCs w:val="24"/>
+        </w:rPr>
+      </w:pPr>
+      <w:r>
+        <w:rPr>
+          <w:rtl w:val="0"/>
+        </w:rPr>
+      </w:r>
+    </w:p>
+    <w:p>
+      <w:pPr>
+        <w:rPr>
+          <w:sz w:val="24"/>
+          <w:szCs w:val="24"/>
+        </w:rPr>
+      </w:pPr>
+      <w:r>
+        <w:rPr>
+          <w:rtl w:val="0"/>
+        </w:rPr>
+      </w:r>
+    </w:p>
+    <w:p>
+      <w:pPr>
+        <w:rPr>
+          <w:sz w:val="24"/>
+          <w:szCs w:val="24"/>
+        </w:rPr>
+      </w:pPr>
+      <w:r>
+        <w:rPr>
+          <w:rtl w:val="0"/>
+        </w:rPr>
+      </w:r>
+    </w:p>
+    <w:p>
+      <w:pPr>
+        <w:rPr>
+          <w:sz w:val="24"/>
+          <w:szCs w:val="24"/>
+        </w:rPr>
+      </w:pPr>
+      <w:r>
+        <w:rPr>
+          <w:rtl w:val="0"/>
+        </w:rPr>
+      </w:r>
+    </w:p>
+    <w:p>
+      <w:pPr>
+        <w:rPr>
+          <w:sz w:val="32"/>
+          <w:szCs w:val="32"/>
+          <w:u w:val="single"/>
+        </w:rPr>
+      </w:pPr>
+      <w:r>
+        <w:rPr>
+          <w:sz w:val="32"/>
+          <w:szCs w:val="32"/>
+          <w:u w:val="single"/>
+          <w:rtl w:val="0"/>
+        </w:rPr>
+        <w:t xml:space="preserve">Processus de pipeline CI/CD:</w:t>
+      </w:r>
+    </w:p>
+    <w:p>
+      <w:pPr>
+        <w:rPr>
+          <w:sz w:val="24"/>
+          <w:szCs w:val="24"/>
+        </w:rPr>
+      </w:pPr>
+      <w:r>
+        <w:rPr>
+          <w:rtl w:val="0"/>
+        </w:rPr>
+      </w:r>
+    </w:p>
+    <w:p>
+      <w:pPr>
+        <w:rPr>
+          <w:sz w:val="24"/>
+          <w:szCs w:val="24"/>
+        </w:rPr>
+      </w:pPr>
+      <w:r>
+        <w:rPr>
+          <w:sz w:val="24"/>
+          <w:szCs w:val="24"/>
+          <w:rtl w:val="0"/>
+        </w:rPr>
+        <w:t xml:space="preserve">Le Continuous Integration and Continuous Development (CI/CD) est une pipeline orchestrer avec Github Action, en lien avec le repository Github ou est situé le projet</w:t>
+      </w:r>
+    </w:p>
+    <w:p>
+      <w:pPr>
+        <w:rPr>
+          <w:sz w:val="24"/>
+          <w:szCs w:val="24"/>
+        </w:rPr>
+      </w:pPr>
+      <w:hyperlink r:id="rId17">
+        <w:r>
+          <w:rPr>
+            <w:color w:val="1155cc"/>
+            <w:sz w:val="24"/>
+            <w:szCs w:val="24"/>
+            <w:u w:val="single"/>
+            <w:rtl w:val="0"/>
+          </w:rPr>
+          <w:t xml:space="preserve">https://github.com/gaetancorin/btc_eth_streaming_data</w:t>
+        </w:r>
+      </w:hyperlink>
+      <w:r>
+        <w:rPr>
+          <w:sz w:val="24"/>
+          <w:szCs w:val="24"/>
+          <w:rtl w:val="0"/>
+        </w:rPr>
+        <w:br w:type="textWrapping"/>
+        <w:t xml:space="preserve">L’objectif de cette pipeline est de tester le code lors de la phase CI, puis de la déployer lors de la phase CD</w:t>
+      </w:r>
+    </w:p>
+    <w:p>
+      <w:pPr>
+        <w:rPr>
+          <w:sz w:val="24"/>
+          <w:szCs w:val="24"/>
+        </w:rPr>
+      </w:pPr>
+      <w:r>
+        <w:rPr>
+          <w:rtl w:val="0"/>
+        </w:rPr>
+      </w:r>
+    </w:p>
+    <w:p>
+      <w:pPr>
+        <w:rPr>
+          <w:sz w:val="24"/>
+          <w:szCs w:val="24"/>
+        </w:rPr>
+      </w:pPr>
+      <w:r>
+        <w:rPr>
+          <w:sz w:val="24"/>
+          <w:szCs w:val="24"/>
+          <w:rtl w:val="0"/>
+        </w:rPr>
+        <w:t xml:space="preserve">Voici le déroulement des événements lors de la phase CI:</w:t>
+      </w:r>
+    </w:p>
+    <w:p>
+      <w:pPr>
+        <w:numPr>
+          <w:ilvl w:val="0"/>
+          <w:numId w:val="3"/>
+        </w:numPr>
+        <w:ind w:left="720" w:hanging="360"/>
+        <w:rPr>
+          <w:sz w:val="24"/>
+          <w:szCs w:val="24"/>
+          <w:u w:val="none"/>
+        </w:rPr>
+      </w:pPr>
+      <w:r>
+        <w:rPr>
+          <w:sz w:val="24"/>
+          <w:szCs w:val="24"/>
+          <w:rtl w:val="0"/>
+        </w:rPr>
+        <w:t xml:space="preserve">Création des Conteneurs du service Postgres</w:t>
+      </w:r>
+    </w:p>
+    <w:p>
+      <w:pPr>
+        <w:numPr>
+          <w:ilvl w:val="0"/>
+          <w:numId w:val="3"/>
+        </w:numPr>
+        <w:ind w:left="720" w:hanging="360"/>
+        <w:rPr>
+          <w:sz w:val="24"/>
+          <w:szCs w:val="24"/>
+        </w:rPr>
+      </w:pPr>
+      <w:r>
+        <w:rPr>
+          <w:sz w:val="24"/>
+          <w:szCs w:val="24"/>
+          <w:rtl w:val="0"/>
+        </w:rPr>
+        <w:t xml:space="preserve">Création des Conteneurs du service Mailhog</w:t>
+      </w:r>
+    </w:p>
+    <w:p>
+      <w:pPr>
+        <w:numPr>
+          <w:ilvl w:val="0"/>
+          <w:numId w:val="3"/>
+        </w:numPr>
+        <w:ind w:left="720" w:hanging="360"/>
+        <w:rPr>
+          <w:sz w:val="24"/>
+          <w:szCs w:val="24"/>
+        </w:rPr>
+      </w:pPr>
+      <w:r>
+        <w:rPr>
+          <w:sz w:val="24"/>
+          <w:szCs w:val="24"/>
+          <w:rtl w:val="0"/>
+        </w:rPr>
+        <w:t xml:space="preserve">Création des Conteneurs du service Monitoring</w:t>
+      </w:r>
+    </w:p>
+    <w:p>
+      <w:pPr>
+        <w:numPr>
+          <w:ilvl w:val="0"/>
+          <w:numId w:val="3"/>
+        </w:numPr>
+        <w:ind w:left="720" w:hanging="360"/>
+        <w:rPr>
+          <w:sz w:val="24"/>
+          <w:szCs w:val="24"/>
+        </w:rPr>
+      </w:pPr>
+      <w:r>
+        <w:rPr>
+          <w:sz w:val="24"/>
+          <w:szCs w:val="24"/>
+          <w:rtl w:val="0"/>
+        </w:rPr>
+        <w:t xml:space="preserve">Création des Conteneurs du service Spark</w:t>
+      </w:r>
+    </w:p>
+    <w:p>
+      <w:pPr>
+        <w:numPr>
+          <w:ilvl w:val="0"/>
+          <w:numId w:val="3"/>
+        </w:numPr>
+        <w:ind w:left="720" w:hanging="360"/>
+        <w:rPr>
+          <w:sz w:val="24"/>
+          <w:szCs w:val="24"/>
+        </w:rPr>
+      </w:pPr>
+      <w:r>
+        <w:rPr>
+          <w:sz w:val="24"/>
+          <w:szCs w:val="24"/>
+          <w:rtl w:val="0"/>
+        </w:rPr>
+        <w:t xml:space="preserve">Création des Conteneurs du service Airflow</w:t>
+      </w:r>
+    </w:p>
+    <w:p>
+      <w:pPr>
+        <w:numPr>
+          <w:ilvl w:val="0"/>
+          <w:numId w:val="3"/>
+        </w:numPr>
+        <w:ind w:left="720" w:hanging="360"/>
+        <w:rPr>
+          <w:sz w:val="24"/>
+          <w:szCs w:val="24"/>
+        </w:rPr>
+      </w:pPr>
+      <w:r>
+        <w:rPr>
+          <w:sz w:val="24"/>
+          <w:szCs w:val="24"/>
+          <w:rtl w:val="0"/>
+        </w:rPr>
+        <w:t xml:space="preserve">Création des Conteneurs du service Ingestion</w:t>
+      </w:r>
+    </w:p>
+    <w:p>
+      <w:pPr>
+        <w:numPr>
+          <w:ilvl w:val="0"/>
+          <w:numId w:val="3"/>
+        </w:numPr>
+        <w:ind w:left="720" w:hanging="360"/>
+        <w:rPr>
+          <w:sz w:val="24"/>
+          <w:szCs w:val="24"/>
+          <w:u w:val="none"/>
+        </w:rPr>
+      </w:pPr>
+      <w:r>
+        <w:rPr>
+          <w:sz w:val="24"/>
+          <w:szCs w:val="24"/>
+          <w:rtl w:val="0"/>
+        </w:rPr>
+        <w:t xml:space="preserve">Réalisation des tests unitaires du service Ingestion</w:t>
+      </w:r>
+    </w:p>
+    <w:p>
+      <w:pPr>
+        <w:rPr>
+          <w:sz w:val="24"/>
+          <w:szCs w:val="24"/>
+        </w:rPr>
+      </w:pPr>
+      <w:r>
+        <w:rPr>
+          <w:rtl w:val="0"/>
+        </w:rPr>
+      </w:r>
+    </w:p>
+    <w:p>
+      <w:pPr>
+        <w:rPr>
+          <w:sz w:val="24"/>
+          <w:szCs w:val="24"/>
+        </w:rPr>
+      </w:pPr>
+      <w:r>
+        <w:rPr>
+          <w:sz w:val="24"/>
+          <w:szCs w:val="24"/>
+          <w:rtl w:val="0"/>
+        </w:rPr>
+        <w:t xml:space="preserve">L’ensemble des actions de la CI se déroule sur les serveurs Github Action, et utilise les variables d’environnements “dev” paramétrées sur Github.</w:t>
+        <w:br w:type="textWrapping"/>
+        <w:t xml:space="preserve">En cas de problème nécessitant l’envoi d’un Email, les services sont paramétrés pour envoyer l’alerte sur Mailhog.</w:t>
+      </w:r>
+    </w:p>
+    <w:p>
+      <w:pPr>
+        <w:rPr>
+          <w:sz w:val="24"/>
+          <w:szCs w:val="24"/>
+        </w:rPr>
+      </w:pPr>
+      <w:r>
+        <w:rPr>
+          <w:rtl w:val="0"/>
+        </w:rPr>
+      </w:r>
+    </w:p>
+    <w:p>
+      <w:pPr>
+        <w:rPr>
+          <w:sz w:val="24"/>
+          <w:szCs w:val="24"/>
+        </w:rPr>
+      </w:pPr>
+      <w:r>
+        <w:rPr>
+          <w:rtl w:val="0"/>
+        </w:rPr>
+      </w:r>
+    </w:p>
+    <w:p>
+      <w:pPr>
+        <w:rPr>
+          <w:sz w:val="24"/>
+          <w:szCs w:val="24"/>
+        </w:rPr>
+      </w:pPr>
+      <w:r>
+        <w:rPr>
+          <w:sz w:val="24"/>
+          <w:szCs w:val="24"/>
+          <w:rtl w:val="0"/>
+        </w:rPr>
+        <w:t xml:space="preserve">Voici le déroulement des événements lors de la phase CD:</w:t>
+      </w:r>
+    </w:p>
+    <w:p>
+      <w:pPr>
+        <w:numPr>
+          <w:ilvl w:val="0"/>
+          <w:numId w:val="3"/>
+        </w:numPr>
+        <w:ind w:left="720" w:hanging="360"/>
+        <w:rPr>
+          <w:sz w:val="24"/>
+          <w:szCs w:val="24"/>
+        </w:rPr>
+      </w:pPr>
+      <w:r>
+        <w:rPr>
+          <w:sz w:val="24"/>
+          <w:szCs w:val="24"/>
+          <w:rtl w:val="0"/>
+        </w:rPr>
+        <w:t xml:space="preserve">Création des Conteneurs du service Postgres</w:t>
+      </w:r>
+    </w:p>
+    <w:p>
+      <w:pPr>
+        <w:numPr>
+          <w:ilvl w:val="0"/>
+          <w:numId w:val="3"/>
+        </w:numPr>
+        <w:ind w:left="720" w:hanging="360"/>
+        <w:rPr>
+          <w:sz w:val="24"/>
+          <w:szCs w:val="24"/>
+        </w:rPr>
+      </w:pPr>
+      <w:r>
+        <w:rPr>
+          <w:sz w:val="24"/>
+          <w:szCs w:val="24"/>
+          <w:rtl w:val="0"/>
+        </w:rPr>
+        <w:t xml:space="preserve">Création des Conteneurs du service Monitoring</w:t>
+      </w:r>
+    </w:p>
+    <w:p>
+      <w:pPr>
+        <w:numPr>
+          <w:ilvl w:val="0"/>
+          <w:numId w:val="3"/>
+        </w:numPr>
+        <w:ind w:left="720" w:hanging="360"/>
+        <w:rPr>
+          <w:sz w:val="24"/>
+          <w:szCs w:val="24"/>
+        </w:rPr>
+      </w:pPr>
+      <w:r>
+        <w:rPr>
+          <w:sz w:val="24"/>
+          <w:szCs w:val="24"/>
+          <w:rtl w:val="0"/>
+        </w:rPr>
+        <w:t xml:space="preserve">Création des Conteneurs du service Spark</w:t>
+      </w:r>
+    </w:p>
+    <w:p>
+      <w:pPr>
+        <w:numPr>
+          <w:ilvl w:val="0"/>
+          <w:numId w:val="3"/>
+        </w:numPr>
+        <w:ind w:left="720" w:hanging="360"/>
+        <w:rPr>
+          <w:sz w:val="24"/>
+          <w:szCs w:val="24"/>
+        </w:rPr>
+      </w:pPr>
+      <w:r>
+        <w:rPr>
+          <w:sz w:val="24"/>
+          <w:szCs w:val="24"/>
+          <w:rtl w:val="0"/>
+        </w:rPr>
+        <w:t xml:space="preserve">Création des Conteneurs du service Airflow</w:t>
+      </w:r>
+    </w:p>
+    <w:p>
+      <w:pPr>
+        <w:numPr>
+          <w:ilvl w:val="0"/>
+          <w:numId w:val="3"/>
+        </w:numPr>
+        <w:ind w:left="720" w:hanging="360"/>
+        <w:rPr>
+          <w:sz w:val="24"/>
+          <w:szCs w:val="24"/>
+        </w:rPr>
+      </w:pPr>
+      <w:r>
+        <w:rPr>
+          <w:sz w:val="24"/>
+          <w:szCs w:val="24"/>
+          <w:rtl w:val="0"/>
+        </w:rPr>
+        <w:t xml:space="preserve">Création des Conteneurs du service Ingestion</w:t>
+      </w:r>
+    </w:p>
+    <w:p>
+      <w:pPr>
+        <w:ind w:left="0" w:firstLine="0"/>
+        <w:rPr>
+          <w:sz w:val="24"/>
+          <w:szCs w:val="24"/>
+        </w:rPr>
+      </w:pPr>
+      <w:r>
+        <w:rPr>
+          <w:rtl w:val="0"/>
+        </w:rPr>
+      </w:r>
+    </w:p>
+    <w:p>
+      <w:pPr>
+        <w:rPr>
+          <w:sz w:val="24"/>
+          <w:szCs w:val="24"/>
+        </w:rPr>
+      </w:pPr>
+      <w:r>
+        <w:rPr>
+          <w:sz w:val="24"/>
+          <w:szCs w:val="24"/>
+          <w:rtl w:val="0"/>
+        </w:rPr>
+        <w:t xml:space="preserve">L’ensemble des actions de la CD se déroule sur un ordinateur Windows sous WSL (principalement en local pour les tests de CD). La CD utilise les variables d’environnements “prod” paramétrées sur Github.</w:t>
+        <w:br w:type="textWrapping"/>
+        <w:t xml:space="preserve">En cas de problème nécessitant l’envoi d’un Email, les services sont paramétrés pour envoyer l’alerte sur une adresse Gmail, permettant à ceux qui travaillent sur le projet d’en être notifié.</w:t>
+      </w:r>
       <w:r>
         <w:rPr>
           <w:rtl w:val="0"/>
@@ -3373,11 +3934,124 @@
       </w:rPr>
     </w:lvl>
   </w:abstractNum>
+  <w:abstractNum w:abstractNumId="3">
+    <w:lvl w:ilvl="0">
+      <w:start w:val="1"/>
+      <w:numFmt w:val="bullet"/>
+      <w:lvlText w:val="-"/>
+      <w:lvlJc w:val="left"/>
+      <w:pPr>
+        <w:ind w:left="720" w:hanging="360"/>
+      </w:pPr>
+      <w:rPr>
+        <w:u w:val="none"/>
+      </w:rPr>
+    </w:lvl>
+    <w:lvl w:ilvl="1">
+      <w:start w:val="1"/>
+      <w:numFmt w:val="bullet"/>
+      <w:lvlText w:val="-"/>
+      <w:lvlJc w:val="left"/>
+      <w:pPr>
+        <w:ind w:left="1440" w:hanging="360"/>
+      </w:pPr>
+      <w:rPr>
+        <w:u w:val="none"/>
+      </w:rPr>
+    </w:lvl>
+    <w:lvl w:ilvl="2">
+      <w:start w:val="1"/>
+      <w:numFmt w:val="bullet"/>
+      <w:lvlText w:val="-"/>
+      <w:lvlJc w:val="left"/>
+      <w:pPr>
+        <w:ind w:left="2160" w:hanging="360"/>
+      </w:pPr>
+      <w:rPr>
+        <w:u w:val="none"/>
+      </w:rPr>
+    </w:lvl>
+    <w:lvl w:ilvl="3">
+      <w:start w:val="1"/>
+      <w:numFmt w:val="bullet"/>
+      <w:lvlText w:val="-"/>
+      <w:lvlJc w:val="left"/>
+      <w:pPr>
+        <w:ind w:left="2880" w:hanging="360"/>
+      </w:pPr>
+      <w:rPr>
+        <w:u w:val="none"/>
+      </w:rPr>
+    </w:lvl>
+    <w:lvl w:ilvl="4">
+      <w:start w:val="1"/>
+      <w:numFmt w:val="bullet"/>
+      <w:lvlText w:val="-"/>
+      <w:lvlJc w:val="left"/>
+      <w:pPr>
+        <w:ind w:left="3600" w:hanging="360"/>
+      </w:pPr>
+      <w:rPr>
+        <w:u w:val="none"/>
+      </w:rPr>
+    </w:lvl>
+    <w:lvl w:ilvl="5">
+      <w:start w:val="1"/>
+      <w:numFmt w:val="bullet"/>
+      <w:lvlText w:val="-"/>
+      <w:lvlJc w:val="left"/>
+      <w:pPr>
+        <w:ind w:left="4320" w:hanging="360"/>
+      </w:pPr>
+      <w:rPr>
+        <w:u w:val="none"/>
+      </w:rPr>
+    </w:lvl>
+    <w:lvl w:ilvl="6">
+      <w:start w:val="1"/>
+      <w:numFmt w:val="bullet"/>
+      <w:lvlText w:val="-"/>
+      <w:lvlJc w:val="left"/>
+      <w:pPr>
+        <w:ind w:left="5040" w:hanging="360"/>
+      </w:pPr>
+      <w:rPr>
+        <w:u w:val="none"/>
+      </w:rPr>
+    </w:lvl>
+    <w:lvl w:ilvl="7">
+      <w:start w:val="1"/>
+      <w:numFmt w:val="bullet"/>
+      <w:lvlText w:val="-"/>
+      <w:lvlJc w:val="left"/>
+      <w:pPr>
+        <w:ind w:left="5760" w:hanging="360"/>
+      </w:pPr>
+      <w:rPr>
+        <w:u w:val="none"/>
+      </w:rPr>
+    </w:lvl>
+    <w:lvl w:ilvl="8">
+      <w:start w:val="1"/>
+      <w:numFmt w:val="bullet"/>
+      <w:lvlText w:val="-"/>
+      <w:lvlJc w:val="left"/>
+      <w:pPr>
+        <w:ind w:left="6480" w:hanging="360"/>
+      </w:pPr>
+      <w:rPr>
+        <w:u w:val="none"/>
+      </w:rPr>
+    </w:lvl>
+  </w:abstractNum>
   <w:num w:numId="1">
     <w:abstractNumId w:val="1"/>
   </w:num>
   <w:num w:numId="2">
     <w:abstractNumId w:val="2"/>
+  </w:num>
+  <w:num w:numId="3">
+    <w:abstractNumId w:val="3"/>
   </w:num>
 </w:numbering>
 </file>

</xml_diff>

<commit_message>
add foreign key on btc_eth_avg_5m_indicator
</commit_message>
<xml_diff>
--- a/_documentation/Documentation technique.docx
+++ b/_documentation/Documentation technique.docx
@@ -286,12 +286,12 @@
           <wp:inline distB="114300" distT="114300" distL="114300" distR="114300">
             <wp:extent cx="5731200" cy="4267200"/>
             <wp:effectExtent b="0" l="0" r="0" t="0"/>
-            <wp:docPr id="2" name="image2.png"/>
+            <wp:docPr id="2" name="image3.png"/>
             <a:graphic>
               <a:graphicData uri="http://schemas.openxmlformats.org/drawingml/2006/picture">
                 <pic:pic>
                   <pic:nvPicPr>
-                    <pic:cNvPr id="0" name="image2.png"/>
+                    <pic:cNvPr id="0" name="image3.png"/>
                     <pic:cNvPicPr preferRelativeResize="0"/>
                   </pic:nvPicPr>
                   <pic:blipFill>
@@ -2396,7 +2396,7 @@
         </w:rPr>
         <w:drawing>
           <wp:inline distB="114300" distT="114300" distL="114300" distR="114300">
-            <wp:extent cx="5731200" cy="3886200"/>
+            <wp:extent cx="5468591" cy="3733540"/>
             <wp:effectExtent b="0" l="0" r="0" t="0"/>
             <wp:docPr id="3" name="image1.png"/>
             <a:graphic>
@@ -2416,7 +2416,7 @@
                   <pic:spPr>
                     <a:xfrm>
                       <a:off x="0" y="0"/>
-                      <a:ext cx="5731200" cy="3886200"/>
+                      <a:ext cx="5468591" cy="3733540"/>
                     </a:xfrm>
                     <a:prstGeom prst="rect"/>
                     <a:ln/>
@@ -2465,14 +2465,14 @@
         </w:rPr>
         <w:drawing>
           <wp:inline distB="114300" distT="114300" distL="114300" distR="114300">
-            <wp:extent cx="5481638" cy="3824398"/>
+            <wp:extent cx="5462588" cy="3856478"/>
             <wp:effectExtent b="0" l="0" r="0" t="0"/>
-            <wp:docPr id="1" name="image3.png"/>
+            <wp:docPr id="1" name="image2.png"/>
             <a:graphic>
               <a:graphicData uri="http://schemas.openxmlformats.org/drawingml/2006/picture">
                 <pic:pic>
                   <pic:nvPicPr>
-                    <pic:cNvPr id="0" name="image3.png"/>
+                    <pic:cNvPr id="0" name="image2.png"/>
                     <pic:cNvPicPr preferRelativeResize="0"/>
                   </pic:nvPicPr>
                   <pic:blipFill>
@@ -2485,7 +2485,7 @@
                   <pic:spPr>
                     <a:xfrm>
                       <a:off x="0" y="0"/>
-                      <a:ext cx="5481638" cy="3824398"/>
+                      <a:ext cx="5462588" cy="3856478"/>
                     </a:xfrm>
                     <a:prstGeom prst="rect"/>
                     <a:ln/>
@@ -2511,6 +2511,19 @@
       </w:pPr>
       <w:r>
         <w:rPr>
+          <w:rtl w:val="0"/>
+        </w:rPr>
+      </w:r>
+    </w:p>
+    <w:p>
+      <w:pPr>
+        <w:rPr>
+          <w:sz w:val="24"/>
+          <w:szCs w:val="24"/>
+        </w:rPr>
+      </w:pPr>
+      <w:r>
+        <w:rPr>
           <w:sz w:val="24"/>
           <w:szCs w:val="24"/>
           <w:rtl w:val="0"/>
@@ -2837,7 +2850,33 @@
           <w:szCs w:val="24"/>
           <w:rtl w:val="0"/>
         </w:rPr>
-        <w:t xml:space="preserve">En revanche, il n’y a pas de relation avec la table btc_eth_avg_5m_indicator, car la logique métier de cette table est que le graphique représentant ces données est analysé séparément des données de btc_usd ou de eth_usd. Il est donc normal dans la logique métier qu' il n’y ai pas besoin de suppression en cascade.</w:t>
+        <w:t xml:space="preserve">En revanche, il n’y a pas de suppression en cascade sur les relations One-To-Many avec la table btc_eth_avg_5m_indicator. En effet, la logique métier de cette table est plus cohérente lorsque le graphique représentant ces données est analysé séparément des données de btc_usd ou de eth_usd. Il est donc normal dans la logique métier qu' il n’y ai pas besoin de suppression en cascade.</w:t>
+      </w:r>
+    </w:p>
+    <w:p>
+      <w:pPr>
+        <w:rPr>
+          <w:sz w:val="24"/>
+          <w:szCs w:val="24"/>
+        </w:rPr>
+      </w:pPr>
+      <w:r>
+        <w:rPr>
+          <w:rtl w:val="0"/>
+        </w:rPr>
+      </w:r>
+    </w:p>
+    <w:p>
+      <w:pPr>
+        <w:rPr>
+          <w:sz w:val="24"/>
+          <w:szCs w:val="24"/>
+        </w:rPr>
+      </w:pPr>
+      <w:r>
+        <w:rPr>
+          <w:rtl w:val="0"/>
+        </w:rPr>
       </w:r>
     </w:p>
     <w:p>
@@ -3141,45 +3180,6 @@
           <w:rtl w:val="0"/>
         </w:rPr>
         <w:t xml:space="preserve">Enfin, s' il y a un problème sur l’ingestion, la transformation dans les dags Airflow, ou bien sur la consommation de CPU, de mémoire, ou de conteneur qui s'éteint, un email est automatiquement envoyé pour alerter.</w:t>
-      </w:r>
-    </w:p>
-    <w:p>
-      <w:pPr>
-        <w:rPr>
-          <w:sz w:val="24"/>
-          <w:szCs w:val="24"/>
-        </w:rPr>
-      </w:pPr>
-      <w:r>
-        <w:rPr>
-          <w:rtl w:val="0"/>
-        </w:rPr>
-      </w:r>
-    </w:p>
-    <w:p>
-      <w:pPr>
-        <w:rPr>
-          <w:sz w:val="24"/>
-          <w:szCs w:val="24"/>
-        </w:rPr>
-      </w:pPr>
-      <w:r>
-        <w:rPr>
-          <w:rtl w:val="0"/>
-        </w:rPr>
-      </w:r>
-    </w:p>
-    <w:p>
-      <w:pPr>
-        <w:rPr>
-          <w:sz w:val="24"/>
-          <w:szCs w:val="24"/>
-        </w:rPr>
-      </w:pPr>
-      <w:r>
-        <w:rPr>
-          <w:rtl w:val="0"/>
-        </w:rPr>
       </w:r>
     </w:p>
     <w:p>

</xml_diff>